<commit_message>
Completed Progress Report 2
</commit_message>
<xml_diff>
--- a/Documents/Journal.docx
+++ b/Documents/Journal.docx
@@ -22,8 +22,6 @@
       <w:r>
         <w:t>Abdullah Bin Asad</w:t>
       </w:r>
-      <w:bookmarkStart w:id="0" w:name="_GoBack"/>
-      <w:bookmarkEnd w:id="0"/>
     </w:p>
     <w:p>
       <w:pPr>
@@ -171,19 +169,32 @@
         </w:numPr>
       </w:pPr>
       <w:r>
-        <w:t>These fragments needed to be managed with a FragmentPagerAdapter</w:t>
-      </w:r>
-    </w:p>
-    <w:p>
-      <w:pPr>
-        <w:pStyle w:val="ListParagraph"/>
-        <w:numPr>
-          <w:ilvl w:val="0"/>
-          <w:numId w:val="1"/>
-        </w:numPr>
-      </w:pPr>
-      <w:r>
-        <w:t>The FragmentPagerAdapter deals with how the fragments are stored in memory</w:t>
+        <w:t xml:space="preserve">These fragments needed to be managed with a </w:t>
+      </w:r>
+      <w:proofErr w:type="spellStart"/>
+      <w:r>
+        <w:t>FragmentPagerAdapter</w:t>
+      </w:r>
+      <w:proofErr w:type="spellEnd"/>
+    </w:p>
+    <w:p>
+      <w:pPr>
+        <w:pStyle w:val="ListParagraph"/>
+        <w:numPr>
+          <w:ilvl w:val="0"/>
+          <w:numId w:val="1"/>
+        </w:numPr>
+      </w:pPr>
+      <w:r>
+        <w:t xml:space="preserve">The </w:t>
+      </w:r>
+      <w:proofErr w:type="spellStart"/>
+      <w:r>
+        <w:t>FragmentPagerAdapter</w:t>
+      </w:r>
+      <w:proofErr w:type="spellEnd"/>
+      <w:r>
+        <w:t xml:space="preserve"> deals with how the fragments are stored in memory</w:t>
       </w:r>
     </w:p>
     <w:p>
@@ -201,19 +212,35 @@
         <w:t>s to be stored</w:t>
       </w:r>
       <w:r>
-        <w:t xml:space="preserve"> in a container (viewpager)</w:t>
-      </w:r>
-    </w:p>
-    <w:p>
-      <w:pPr>
-        <w:pStyle w:val="ListParagraph"/>
-        <w:numPr>
-          <w:ilvl w:val="0"/>
-          <w:numId w:val="1"/>
-        </w:numPr>
-      </w:pPr>
-      <w:r>
-        <w:t>The viewpager takes care of switching to the correct layout on correct screen</w:t>
+        <w:t xml:space="preserve"> in a container (</w:t>
+      </w:r>
+      <w:proofErr w:type="spellStart"/>
+      <w:r>
+        <w:t>viewpager</w:t>
+      </w:r>
+      <w:proofErr w:type="spellEnd"/>
+      <w:r>
+        <w:t>)</w:t>
+      </w:r>
+    </w:p>
+    <w:p>
+      <w:pPr>
+        <w:pStyle w:val="ListParagraph"/>
+        <w:numPr>
+          <w:ilvl w:val="0"/>
+          <w:numId w:val="1"/>
+        </w:numPr>
+      </w:pPr>
+      <w:r>
+        <w:t xml:space="preserve">The </w:t>
+      </w:r>
+      <w:proofErr w:type="spellStart"/>
+      <w:r>
+        <w:t>viewpager</w:t>
+      </w:r>
+      <w:proofErr w:type="spellEnd"/>
+      <w:r>
+        <w:t xml:space="preserve"> takes care of switching to the correct layout on correct screen</w:t>
       </w:r>
     </w:p>
     <w:p>
@@ -375,7 +402,15 @@
         </w:numPr>
       </w:pPr>
       <w:r>
-        <w:t>I have also got the hang of the common xml tags such as ID, width, height etc. and setting “onClickListeners” for different widgets</w:t>
+        <w:t>I have also got the hang of the common xml tags such as ID, width, height etc. and setting “</w:t>
+      </w:r>
+      <w:proofErr w:type="spellStart"/>
+      <w:r>
+        <w:t>onClickListeners</w:t>
+      </w:r>
+      <w:proofErr w:type="spellEnd"/>
+      <w:r>
+        <w:t>” for different widgets</w:t>
       </w:r>
     </w:p>
     <w:p>
@@ -396,6 +431,11 @@
       </w:r>
     </w:p>
     <w:p>
+      <w:pPr>
+        <w:rPr>
+          <w:rStyle w:val="Hyperlink"/>
+        </w:rPr>
+      </w:pPr>
       <w:hyperlink r:id="rId8" w:history="1">
         <w:r>
           <w:rPr>
@@ -405,7 +445,239 @@
         </w:r>
       </w:hyperlink>
     </w:p>
+    <w:p>
+      <w:pPr>
+        <w:rPr>
+          <w:rStyle w:val="Hyperlink"/>
+        </w:rPr>
+      </w:pPr>
+    </w:p>
+    <w:p>
+      <w:pPr>
+        <w:pStyle w:val="ListParagraph"/>
+        <w:numPr>
+          <w:ilvl w:val="0"/>
+          <w:numId w:val="1"/>
+        </w:numPr>
+      </w:pPr>
+      <w:r>
+        <w:t>Uploaded everything up until Tutorial Series part 24.</w:t>
+      </w:r>
+    </w:p>
+    <w:p>
+      <w:pPr>
+        <w:pStyle w:val="ListParagraph"/>
+        <w:numPr>
+          <w:ilvl w:val="0"/>
+          <w:numId w:val="1"/>
+        </w:numPr>
+      </w:pPr>
+      <w:r>
+        <w:t>From now on, will commit after every video</w:t>
+      </w:r>
+    </w:p>
+    <w:p>
+      <w:pPr>
+        <w:pStyle w:val="ListParagraph"/>
+        <w:numPr>
+          <w:ilvl w:val="0"/>
+          <w:numId w:val="1"/>
+        </w:numPr>
+      </w:pPr>
+      <w:r>
+        <w:t>Helps with documentation</w:t>
+      </w:r>
+    </w:p>
+    <w:p>
+      <w:pPr>
+        <w:pStyle w:val="ListParagraph"/>
+        <w:numPr>
+          <w:ilvl w:val="0"/>
+          <w:numId w:val="1"/>
+        </w:numPr>
+      </w:pPr>
+      <w:r>
+        <w:t>Will get started on commenting everything in the code.</w:t>
+      </w:r>
+    </w:p>
+    <w:p>
+      <w:pPr>
+        <w:pStyle w:val="ListParagraph"/>
+        <w:numPr>
+          <w:ilvl w:val="0"/>
+          <w:numId w:val="1"/>
+        </w:numPr>
+      </w:pPr>
+      <w:r>
+        <w:t>All firebase dependencies must have the same version at the end</w:t>
+      </w:r>
+    </w:p>
     <w:p/>
+    <w:p>
+      <w:pPr>
+        <w:pStyle w:val="Heading1"/>
+      </w:pPr>
+      <w:r>
+        <w:t>September 23</w:t>
+      </w:r>
+      <w:r>
+        <w:t xml:space="preserve"> – Octob</w:t>
+      </w:r>
+      <w:r>
+        <w:t>er 10</w:t>
+      </w:r>
+    </w:p>
+    <w:p>
+      <w:pPr>
+        <w:pStyle w:val="ListParagraph"/>
+        <w:numPr>
+          <w:ilvl w:val="0"/>
+          <w:numId w:val="1"/>
+        </w:numPr>
+      </w:pPr>
+      <w:r>
+        <w:t>Continuing with the app on the weekend</w:t>
+      </w:r>
+    </w:p>
+    <w:p>
+      <w:pPr>
+        <w:pStyle w:val="ListParagraph"/>
+        <w:numPr>
+          <w:ilvl w:val="0"/>
+          <w:numId w:val="1"/>
+        </w:numPr>
+      </w:pPr>
+      <w:r>
+        <w:t>Firebase likes to store numbers as longs</w:t>
+      </w:r>
+    </w:p>
+    <w:p>
+      <w:pPr>
+        <w:pStyle w:val="ListParagraph"/>
+        <w:numPr>
+          <w:ilvl w:val="0"/>
+          <w:numId w:val="1"/>
+        </w:numPr>
+      </w:pPr>
+      <w:r>
+        <w:t>The tutorial attaches a user model to the firebase database and the database accepts all the attributes of the model as parameters and their values as the parameter’s values. Not sure how it works but it’s neat.</w:t>
+      </w:r>
+    </w:p>
+    <w:p>
+      <w:pPr>
+        <w:pStyle w:val="ListParagraph"/>
+        <w:numPr>
+          <w:ilvl w:val="0"/>
+          <w:numId w:val="1"/>
+        </w:numPr>
+      </w:pPr>
+      <w:r>
+        <w:t>Able to add user info to the database</w:t>
+      </w:r>
+    </w:p>
+    <w:p>
+      <w:pPr>
+        <w:pStyle w:val="ListParagraph"/>
+        <w:numPr>
+          <w:ilvl w:val="0"/>
+          <w:numId w:val="1"/>
+        </w:numPr>
+      </w:pPr>
+      <w:r>
+        <w:t xml:space="preserve">Talked to Mr. </w:t>
+      </w:r>
+      <w:proofErr w:type="spellStart"/>
+      <w:r>
+        <w:t>Grondin</w:t>
+      </w:r>
+      <w:proofErr w:type="spellEnd"/>
+      <w:r>
+        <w:t xml:space="preserve"> about learning angular, </w:t>
+      </w:r>
+      <w:proofErr w:type="spellStart"/>
+      <w:r>
+        <w:t>js</w:t>
+      </w:r>
+      <w:proofErr w:type="spellEnd"/>
+      <w:r>
+        <w:t xml:space="preserve">, node and </w:t>
+      </w:r>
+      <w:proofErr w:type="spellStart"/>
+      <w:r>
+        <w:t>mongoDB</w:t>
+      </w:r>
+      <w:proofErr w:type="spellEnd"/>
+    </w:p>
+    <w:p>
+      <w:pPr>
+        <w:pStyle w:val="ListParagraph"/>
+        <w:numPr>
+          <w:ilvl w:val="0"/>
+          <w:numId w:val="1"/>
+        </w:numPr>
+      </w:pPr>
+      <w:r>
+        <w:t>Maybe considering electron for building a cross platform app</w:t>
+      </w:r>
+    </w:p>
+    <w:p>
+      <w:pPr>
+        <w:pStyle w:val="ListParagraph"/>
+        <w:numPr>
+          <w:ilvl w:val="0"/>
+          <w:numId w:val="1"/>
+        </w:numPr>
+      </w:pPr>
+      <w:r>
+        <w:t>Will do research and document everything to present later</w:t>
+      </w:r>
+    </w:p>
+    <w:p>
+      <w:pPr>
+        <w:pStyle w:val="ListParagraph"/>
+        <w:numPr>
+          <w:ilvl w:val="0"/>
+          <w:numId w:val="1"/>
+        </w:numPr>
+      </w:pPr>
+      <w:r>
+        <w:t>End Goal: make a web base</w:t>
+      </w:r>
+      <w:r>
+        <w:t>d application (possibly a game)</w:t>
+      </w:r>
+    </w:p>
+    <w:p>
+      <w:pPr>
+        <w:pStyle w:val="ListParagraph"/>
+        <w:numPr>
+          <w:ilvl w:val="0"/>
+          <w:numId w:val="1"/>
+        </w:numPr>
+      </w:pPr>
+      <w:r>
+        <w:t>The user can sign out in the app now.</w:t>
+      </w:r>
+    </w:p>
+    <w:p>
+      <w:pPr>
+        <w:pStyle w:val="ListParagraph"/>
+        <w:numPr>
+          <w:ilvl w:val="0"/>
+          <w:numId w:val="1"/>
+        </w:numPr>
+      </w:pPr>
+      <w:r>
+        <w:t xml:space="preserve">Will work on the progress report this </w:t>
+      </w:r>
+      <w:proofErr w:type="gramStart"/>
+      <w:r>
+        <w:t>weekend</w:t>
+      </w:r>
+      <w:bookmarkStart w:id="0" w:name="_GoBack"/>
+      <w:bookmarkEnd w:id="0"/>
+      <w:proofErr w:type="gramEnd"/>
+    </w:p>
     <w:sectPr>
       <w:pgSz w:w="12240" w:h="15840"/>
       <w:pgMar w:top="1440" w:right="1440" w:bottom="1440" w:left="1440" w:header="720" w:footer="720" w:gutter="0"/>

</xml_diff>

<commit_message>
Followed up to part 40: - can change all fields in the database including email and username
</commit_message>
<xml_diff>
--- a/Documents/Journal.docx
+++ b/Documents/Journal.docx
@@ -169,32 +169,19 @@
         </w:numPr>
       </w:pPr>
       <w:r>
-        <w:t xml:space="preserve">These fragments needed to be managed with a </w:t>
-      </w:r>
-      <w:proofErr w:type="spellStart"/>
-      <w:r>
-        <w:t>FragmentPagerAdapter</w:t>
-      </w:r>
-      <w:proofErr w:type="spellEnd"/>
-    </w:p>
-    <w:p>
-      <w:pPr>
-        <w:pStyle w:val="ListParagraph"/>
-        <w:numPr>
-          <w:ilvl w:val="0"/>
-          <w:numId w:val="1"/>
-        </w:numPr>
-      </w:pPr>
-      <w:r>
-        <w:t xml:space="preserve">The </w:t>
-      </w:r>
-      <w:proofErr w:type="spellStart"/>
-      <w:r>
-        <w:t>FragmentPagerAdapter</w:t>
-      </w:r>
-      <w:proofErr w:type="spellEnd"/>
-      <w:r>
-        <w:t xml:space="preserve"> deals with how the fragments are stored in memory</w:t>
+        <w:t>These fragments needed to be managed with a FragmentPagerAdapter</w:t>
+      </w:r>
+    </w:p>
+    <w:p>
+      <w:pPr>
+        <w:pStyle w:val="ListParagraph"/>
+        <w:numPr>
+          <w:ilvl w:val="0"/>
+          <w:numId w:val="1"/>
+        </w:numPr>
+      </w:pPr>
+      <w:r>
+        <w:t>The FragmentPagerAdapter deals with how the fragments are stored in memory</w:t>
       </w:r>
     </w:p>
     <w:p>
@@ -212,35 +199,19 @@
         <w:t>s to be stored</w:t>
       </w:r>
       <w:r>
-        <w:t xml:space="preserve"> in a container (</w:t>
-      </w:r>
-      <w:proofErr w:type="spellStart"/>
-      <w:r>
-        <w:t>viewpager</w:t>
-      </w:r>
-      <w:proofErr w:type="spellEnd"/>
-      <w:r>
-        <w:t>)</w:t>
-      </w:r>
-    </w:p>
-    <w:p>
-      <w:pPr>
-        <w:pStyle w:val="ListParagraph"/>
-        <w:numPr>
-          <w:ilvl w:val="0"/>
-          <w:numId w:val="1"/>
-        </w:numPr>
-      </w:pPr>
-      <w:r>
-        <w:t xml:space="preserve">The </w:t>
-      </w:r>
-      <w:proofErr w:type="spellStart"/>
-      <w:r>
-        <w:t>viewpager</w:t>
-      </w:r>
-      <w:proofErr w:type="spellEnd"/>
-      <w:r>
-        <w:t xml:space="preserve"> takes care of switching to the correct layout on correct screen</w:t>
+        <w:t xml:space="preserve"> in a container (viewpager)</w:t>
+      </w:r>
+    </w:p>
+    <w:p>
+      <w:pPr>
+        <w:pStyle w:val="ListParagraph"/>
+        <w:numPr>
+          <w:ilvl w:val="0"/>
+          <w:numId w:val="1"/>
+        </w:numPr>
+      </w:pPr>
+      <w:r>
+        <w:t>The viewpager takes care of switching to the correct layout on correct screen</w:t>
       </w:r>
     </w:p>
     <w:p>
@@ -402,15 +373,7 @@
         </w:numPr>
       </w:pPr>
       <w:r>
-        <w:t>I have also got the hang of the common xml tags such as ID, width, height etc. and setting “</w:t>
-      </w:r>
-      <w:proofErr w:type="spellStart"/>
-      <w:r>
-        <w:t>onClickListeners</w:t>
-      </w:r>
-      <w:proofErr w:type="spellEnd"/>
-      <w:r>
-        <w:t>” for different widgets</w:t>
+        <w:t>I have also got the hang of the common xml tags such as ID, width, height etc. and setting “onClickListeners” for different widgets</w:t>
       </w:r>
     </w:p>
     <w:p>
@@ -584,29 +547,8 @@
         </w:numPr>
       </w:pPr>
       <w:r>
-        <w:t xml:space="preserve">Talked to Mr. </w:t>
-      </w:r>
-      <w:proofErr w:type="spellStart"/>
-      <w:r>
-        <w:t>Grondin</w:t>
-      </w:r>
-      <w:proofErr w:type="spellEnd"/>
-      <w:r>
-        <w:t xml:space="preserve"> about learning angular, </w:t>
-      </w:r>
-      <w:proofErr w:type="spellStart"/>
-      <w:r>
-        <w:t>js</w:t>
-      </w:r>
-      <w:proofErr w:type="spellEnd"/>
-      <w:r>
-        <w:t xml:space="preserve">, node and </w:t>
-      </w:r>
-      <w:proofErr w:type="spellStart"/>
-      <w:r>
-        <w:t>mongoDB</w:t>
-      </w:r>
-      <w:proofErr w:type="spellEnd"/>
+        <w:t>Talked to Mr. Grondin about learning angular, js, node and mongoDB</w:t>
+      </w:r>
     </w:p>
     <w:p>
       <w:pPr>
@@ -668,15 +610,55 @@
         </w:numPr>
       </w:pPr>
       <w:r>
-        <w:t xml:space="preserve">Will work on the progress report this </w:t>
-      </w:r>
-      <w:proofErr w:type="gramStart"/>
-      <w:r>
-        <w:t>weekend</w:t>
+        <w:t>Will work on the progress report this weekend</w:t>
+      </w:r>
+    </w:p>
+    <w:p/>
+    <w:p>
+      <w:pPr>
+        <w:pStyle w:val="Heading1"/>
+      </w:pPr>
+      <w:r>
+        <w:t>October 11 – October 30</w:t>
+      </w:r>
+    </w:p>
+    <w:p>
+      <w:pPr>
+        <w:pStyle w:val="ListParagraph"/>
+        <w:numPr>
+          <w:ilvl w:val="0"/>
+          <w:numId w:val="1"/>
+        </w:numPr>
+      </w:pPr>
+      <w:r>
+        <w:t>Hoping to finish the tutorial series between now and the next report</w:t>
+      </w:r>
+    </w:p>
+    <w:p>
+      <w:pPr>
+        <w:pStyle w:val="ListParagraph"/>
+        <w:numPr>
+          <w:ilvl w:val="0"/>
+          <w:numId w:val="1"/>
+        </w:numPr>
+      </w:pPr>
+      <w:r>
+        <w:t>Learned about interfaces and dialogs in android studio</w:t>
+      </w:r>
+    </w:p>
+    <w:p>
+      <w:pPr>
+        <w:pStyle w:val="ListParagraph"/>
+        <w:numPr>
+          <w:ilvl w:val="0"/>
+          <w:numId w:val="1"/>
+        </w:numPr>
+      </w:pPr>
+      <w:r>
+        <w:t>Can update email and username in the database</w:t>
       </w:r>
       <w:bookmarkStart w:id="0" w:name="_GoBack"/>
       <w:bookmarkEnd w:id="0"/>
-      <w:proofErr w:type="gramEnd"/>
     </w:p>
     <w:sectPr>
       <w:pgSz w:w="12240" w:h="15840"/>

</xml_diff>